<commit_message>
adicionado motivo, objeto e metod.ao doc de proposta
</commit_message>
<xml_diff>
--- a/Formulário Aluno -PROPOSTA DE TCI Bacharelado.docx
+++ b/Formulário Aluno -PROPOSTA DE TCI Bacharelado.docx
@@ -808,7 +808,100 @@
                 <w:b/>
                 <w:szCs w:val="24"/>
               </w:rPr>
-              <w:t xml:space="preserve">Desenvolver uma aplicação, baseada no </w:t>
+              <w:t xml:space="preserve">Desenvolver </w:t>
+            </w:r>
+            <w:r>
+              <w:rPr>
+                <w:b/>
+                <w:szCs w:val="24"/>
+              </w:rPr>
+              <w:t>um modelo de elasticidade automática</w:t>
+            </w:r>
+            <w:r>
+              <w:rPr>
+                <w:b/>
+                <w:szCs w:val="24"/>
+              </w:rPr>
+              <w:t xml:space="preserve"> adaptada para uso de containers</w:t>
+            </w:r>
+            <w:r>
+              <w:rPr>
+                <w:b/>
+                <w:szCs w:val="24"/>
+              </w:rPr>
+              <w:t xml:space="preserve">, </w:t>
+            </w:r>
+            <w:r>
+              <w:rPr>
+                <w:b/>
+                <w:szCs w:val="24"/>
+              </w:rPr>
+              <w:t xml:space="preserve">para aplicações de Computação de Alto </w:t>
+            </w:r>
+            <w:r>
+              <w:rPr>
+                <w:b/>
+                <w:szCs w:val="24"/>
+              </w:rPr>
+              <w:t>Desempenho, em ambientes de computação em nuvem, com foco em otimizar a utilização de recurso</w:t>
+            </w:r>
+            <w:r>
+              <w:rPr>
+                <w:b/>
+                <w:szCs w:val="24"/>
+              </w:rPr>
+              <w:t>s, em comparação ao método de elasticidade automática baseado em virtualização de máquinas.</w:t>
+            </w:r>
+          </w:p>
+          <w:p>
+            <w:pPr>
+              <w:rPr>
+                <w:b/>
+                <w:szCs w:val="24"/>
+              </w:rPr>
+            </w:pPr>
+            <w:r>
+              <w:rPr>
+                <w:b/>
+                <w:szCs w:val="24"/>
+              </w:rPr>
+              <w:t>– Motivação</w:t>
+            </w:r>
+            <w:r>
+              <w:rPr>
+                <w:b/>
+                <w:szCs w:val="24"/>
+              </w:rPr>
+              <w:t>:</w:t>
+            </w:r>
+          </w:p>
+          <w:p>
+            <w:pPr>
+              <w:rPr>
+                <w:b/>
+                <w:szCs w:val="24"/>
+              </w:rPr>
+            </w:pPr>
+            <w:r>
+              <w:rPr>
+                <w:b/>
+                <w:szCs w:val="24"/>
+              </w:rPr>
+              <w:t xml:space="preserve">Uma das principais características relacionadas à computação em Nuvem é a sua capacidade de escalabilidade, ou seja, a capacidade de aumentar ou diminuir recursos conforme necessidade. Os principais benefícios deste método podem incluir redução de custos, </w:t>
+            </w:r>
+            <w:r>
+              <w:rPr>
+                <w:b/>
+                <w:szCs w:val="24"/>
+              </w:rPr>
+              <w:t xml:space="preserve">melhoria no desempenho e otimização de recursos. Com o advento da tecnologia de containers, uma forma de adicionar uma camada de abstração e automação de virtualização de uma aplicação, a diferença disto para uma aplicação executada diretamente em uma máquina virtual é que este não necessita de tempo de “boot”, pois o container utiliza diretamente os recursos do “host”.  Em aplicações de Computação de Alto Desempenho se verificou uma oportunidade de </w:t>
+            </w:r>
+            <w:r>
+              <w:rPr>
+                <w:b/>
+                <w:szCs w:val="24"/>
+              </w:rPr>
+              <w:t>explorar a utilização de containers na camada de virtualização. Recentes pesquisas, como o desenvolvimento do framework “</w:t>
             </w:r>
             <w:proofErr w:type="spellStart"/>
             <w:r>
@@ -824,22 +917,30 @@
                 <w:b/>
                 <w:szCs w:val="24"/>
               </w:rPr>
-              <w:t xml:space="preserve"> com a utilização de containers para elasticidade na Nuvem.</w:t>
-            </w:r>
-          </w:p>
-          <w:p>
-            <w:pPr>
-              <w:rPr>
-                <w:b/>
-                <w:szCs w:val="24"/>
-              </w:rPr>
-            </w:pPr>
-            <w:r>
-              <w:rPr>
-                <w:b/>
-                <w:szCs w:val="24"/>
-              </w:rPr>
-              <w:t>– Motivação</w:t>
+              <w:t xml:space="preserve">”, propõem modelos de balanceamento de carga baseado em virtualização de máquinas, porém, pouco estudo no meio </w:t>
+            </w:r>
+            <w:r>
+              <w:rPr>
+                <w:b/>
+                <w:szCs w:val="24"/>
+              </w:rPr>
+              <w:lastRenderedPageBreak/>
+              <w:t xml:space="preserve">acadêmico sobre a utilização de containers para aplicações de Alto Desempenho existe. </w:t>
+            </w:r>
+          </w:p>
+          <w:p>
+            <w:pPr>
+              <w:rPr>
+                <w:b/>
+                <w:szCs w:val="24"/>
+              </w:rPr>
+            </w:pPr>
+            <w:r>
+              <w:rPr>
+                <w:b/>
+                <w:szCs w:val="24"/>
+              </w:rPr>
+              <w:t>– Metodologia (em linhas gerais)</w:t>
             </w:r>
             <w:r>
               <w:rPr>
@@ -847,45 +948,67 @@
                 <w:szCs w:val="24"/>
               </w:rPr>
               <w:t>:</w:t>
+            </w:r>
+          </w:p>
+          <w:p>
+            <w:pPr>
+              <w:rPr>
+                <w:b/>
+                <w:szCs w:val="24"/>
+              </w:rPr>
+            </w:pPr>
+            <w:r>
+              <w:rPr>
+                <w:b/>
+                <w:szCs w:val="24"/>
+              </w:rPr>
+              <w:t xml:space="preserve">Inicialmente, será realizado o </w:t>
+            </w:r>
+            <w:r>
+              <w:rPr>
+                <w:b/>
+                <w:szCs w:val="24"/>
+              </w:rPr>
+              <w:t xml:space="preserve">levantamento e </w:t>
+            </w:r>
+            <w:r>
+              <w:rPr>
+                <w:b/>
+                <w:szCs w:val="24"/>
+              </w:rPr>
+              <w:t>estud</w:t>
+            </w:r>
+            <w:r>
+              <w:rPr>
+                <w:b/>
+                <w:szCs w:val="24"/>
+              </w:rPr>
+              <w:t>o de trabalhos relacionados ao tema. Posteriormente, serão analisadas as lacunas existentes no considerado “estado da arte” do tema para propor um modelo que irá incluir os pontos fracos identificados. Com a definição do modelo, será iniciada a etapa de criação do protótipo, que irá implementar a parte técnica da pesquisa. Após o desenvolvimento do protótipo se iniciará a etapa de testes do modelo a partir dos resultados obtidos. Na próxima etapa, refinamentos no modelo podem ser propostos a fim de se obter resultados satisfatórios e que possam atender ao objetivo proposto.</w:t>
+            </w:r>
+          </w:p>
+          <w:p>
+            <w:pPr>
+              <w:rPr>
+                <w:b/>
+                <w:szCs w:val="24"/>
+              </w:rPr>
+            </w:pPr>
+          </w:p>
+          <w:p>
+            <w:pPr>
+              <w:pStyle w:val="TextoFormulrios"/>
+              <w:rPr>
+                <w:szCs w:val="24"/>
+              </w:rPr>
+            </w:pPr>
+            <w:r>
+              <w:rPr>
+                <w:szCs w:val="24"/>
+              </w:rPr>
+              <w:t>Professores indicados para avaliadores:</w:t>
             </w:r>
             <w:bookmarkStart w:id="0" w:name="_GoBack"/>
             <w:bookmarkEnd w:id="0"/>
-          </w:p>
-          <w:p>
-            <w:pPr>
-              <w:rPr>
-                <w:b/>
-                <w:szCs w:val="24"/>
-              </w:rPr>
-            </w:pPr>
-            <w:r>
-              <w:rPr>
-                <w:b/>
-                <w:szCs w:val="24"/>
-              </w:rPr>
-              <w:t>– Metodologia (em linhas gerais)</w:t>
-            </w:r>
-            <w:r>
-              <w:rPr>
-                <w:b/>
-                <w:szCs w:val="24"/>
-              </w:rPr>
-              <w:t>:</w:t>
-            </w:r>
-          </w:p>
-          <w:p>
-            <w:pPr>
-              <w:pStyle w:val="TextoFormulrios"/>
-              <w:rPr>
-                <w:szCs w:val="24"/>
-              </w:rPr>
-            </w:pPr>
-            <w:r>
-              <w:rPr>
-                <w:szCs w:val="24"/>
-              </w:rPr>
-              <w:t>Professores indicados para avaliadores:</w:t>
-            </w:r>
           </w:p>
           <w:p>
             <w:pPr>
@@ -958,6 +1081,7 @@
                 <w:b/>
                 <w:szCs w:val="24"/>
               </w:rPr>
+              <w:lastRenderedPageBreak/>
               <w:t>DATA</w:t>
             </w:r>
           </w:p>
@@ -968,6 +1092,13 @@
                 <w:szCs w:val="24"/>
               </w:rPr>
             </w:pPr>
+            <w:r>
+              <w:rPr>
+                <w:b/>
+                <w:szCs w:val="24"/>
+              </w:rPr>
+              <w:t>02/09/2016</w:t>
+            </w:r>
           </w:p>
         </w:tc>
       </w:tr>

</xml_diff>